<commit_message>
refs #631 Änderung Inhaltsverzeichnis
</commit_message>
<xml_diff>
--- a/doc/01_Bericht/01_Inhaltsverzeichnis.docx
+++ b/doc/01_Bericht/01_Inhaltsverzeichnis.docx
@@ -72,11 +72,19 @@
                   </w:rPr>
                   <w:t xml:space="preserve"> </w:t>
                 </w:r>
+                <w:proofErr w:type="spellStart"/>
                 <w:r>
                   <w:rPr>
                     <w:color w:val="4F4F59"/>
                   </w:rPr>
-                  <w:t>Treichler Delia</w:t>
+                  <w:t>Treichler</w:t>
+                </w:r>
+                <w:proofErr w:type="spellEnd"/>
+                <w:r>
+                  <w:rPr>
+                    <w:color w:val="4F4F59"/>
+                  </w:rPr>
+                  <w:t xml:space="preserve"> Delia</w:t>
                 </w:r>
               </w:p>
               <w:p>
@@ -606,9 +614,11 @@
         </w:pBdr>
         <w:spacing w:before="200" w:after="0" w:line="276" w:lineRule="auto"/>
       </w:pPr>
+      <w:proofErr w:type="spellStart"/>
       <w:r>
         <w:t>Redmine</w:t>
       </w:r>
+      <w:proofErr w:type="spellEnd"/>
     </w:p>
     <w:p/>
     <w:p>
@@ -698,9 +708,11 @@
         </w:pBdr>
         <w:spacing w:before="200" w:after="0" w:line="276" w:lineRule="auto"/>
       </w:pPr>
+      <w:proofErr w:type="spellStart"/>
       <w:r>
         <w:t>Personas</w:t>
       </w:r>
+      <w:proofErr w:type="spellEnd"/>
     </w:p>
     <w:p>
       <w:pPr>
@@ -790,8 +802,13 @@
         <w:spacing w:before="200" w:after="0" w:line="276" w:lineRule="auto"/>
       </w:pPr>
       <w:r>
-        <w:t>Design Constraints</w:t>
-      </w:r>
+        <w:t xml:space="preserve">Design </w:t>
+      </w:r>
+      <w:proofErr w:type="spellStart"/>
+      <w:r>
+        <w:t>Constraints</w:t>
+      </w:r>
+      <w:proofErr w:type="spellEnd"/>
     </w:p>
     <w:p>
       <w:pPr>
@@ -807,9 +824,11 @@
         </w:pBdr>
         <w:spacing w:before="200" w:after="0" w:line="276" w:lineRule="auto"/>
       </w:pPr>
+      <w:proofErr w:type="spellStart"/>
       <w:r>
         <w:t>Accessibility</w:t>
       </w:r>
+      <w:proofErr w:type="spellEnd"/>
     </w:p>
     <w:p/>
     <w:p>
@@ -964,7 +983,15 @@
         <w:t>e</w:t>
       </w:r>
       <w:r>
-        <w:t xml:space="preserve"> Perspective Wall</w:t>
+        <w:t xml:space="preserve"> </w:t>
+      </w:r>
+      <w:proofErr w:type="spellStart"/>
+      <w:r>
+        <w:t>Perspective</w:t>
+      </w:r>
+      <w:proofErr w:type="spellEnd"/>
+      <w:r>
+        <w:t xml:space="preserve"> Wall</w:t>
       </w:r>
     </w:p>
     <w:p>
@@ -1305,9 +1332,54 @@
         <w:spacing w:before="200" w:after="0" w:line="276" w:lineRule="auto"/>
       </w:pPr>
       <w:r>
+        <w:t>Risikomanagement</w:t>
+      </w:r>
+    </w:p>
+    <w:p>
+      <w:pPr>
+        <w:pStyle w:val="Heading2"/>
+        <w:keepNext/>
+        <w:keepLines/>
+        <w:numPr>
+          <w:ilvl w:val="1"/>
+          <w:numId w:val="6"/>
+        </w:numPr>
+        <w:pBdr>
+          <w:top w:val="none" w:sz="0" w:space="0" w:color="auto"/>
+        </w:pBdr>
+        <w:shd w:val="clear" w:color="auto" w:fill="auto"/>
+        <w:spacing w:before="200" w:after="0" w:line="276" w:lineRule="auto"/>
+      </w:pPr>
+      <w:r>
         <w:t>User Stories Excel Tabelle</w:t>
       </w:r>
     </w:p>
+    <w:p>
+      <w:pPr>
+        <w:pStyle w:val="Heading2"/>
+        <w:keepNext/>
+        <w:keepLines/>
+        <w:numPr>
+          <w:ilvl w:val="1"/>
+          <w:numId w:val="6"/>
+        </w:numPr>
+        <w:pBdr>
+          <w:top w:val="none" w:sz="0" w:space="0" w:color="auto"/>
+        </w:pBdr>
+        <w:shd w:val="clear" w:color="auto" w:fill="auto"/>
+        <w:spacing w:before="200" w:after="0" w:line="276" w:lineRule="auto"/>
+      </w:pPr>
+      <w:proofErr w:type="spellStart"/>
+      <w:r>
+        <w:t>Redmine</w:t>
+      </w:r>
+      <w:proofErr w:type="spellEnd"/>
+      <w:r>
+        <w:t xml:space="preserve"> Tickets</w:t>
+      </w:r>
+    </w:p>
+    <w:p/>
+    <w:p/>
     <w:p/>
     <w:sectPr>
       <w:headerReference w:type="even" r:id="rId10"/>
@@ -1425,7 +1497,7 @@
         <w:noProof/>
         <w:lang w:val="de-DE"/>
       </w:rPr>
-      <w:t>2</w:t>
+      <w:t>3</w:t>
     </w:r>
     <w:r>
       <w:rPr>
@@ -1446,7 +1518,7 @@
           <w:noProof/>
           <w:lang w:val="de-DE"/>
         </w:rPr>
-        <w:t>2</w:t>
+        <w:t>3</w:t>
       </w:r>
     </w:fldSimple>
   </w:p>
@@ -2227,6 +2299,9 @@
     <w:abstractNumId w:val="2"/>
   </w:num>
   <w:num w:numId="20">
+    <w:abstractNumId w:val="2"/>
+  </w:num>
+  <w:num w:numId="21">
     <w:abstractNumId w:val="2"/>
   </w:num>
 </w:numbering>
@@ -5426,7 +5501,7 @@
 </file>
 
 <file path=customXml/itemProps1.xml><?xml version="1.0" encoding="utf-8"?>
-<ds:datastoreItem xmlns:ds="http://schemas.openxmlformats.org/officeDocument/2006/customXml" ds:itemID="{AA551715-07D2-4248-9822-575A60B726FD}">
+<ds:datastoreItem xmlns:ds="http://schemas.openxmlformats.org/officeDocument/2006/customXml" ds:itemID="{3EAB1891-9975-49B4-893F-804B3C698654}">
   <ds:schemaRefs>
     <ds:schemaRef ds:uri="http://schemas.openxmlformats.org/officeDocument/2006/bibliography"/>
   </ds:schemaRefs>

</xml_diff>